<commit_message>
Update Informes de Aprobacion IOARR HUACCANA.docx
</commit_message>
<xml_diff>
--- a/IOARR/IOARR Huaccana/Informe/Informes de Aprobacion IOARR HUACCANA.docx
+++ b/IOARR/IOARR Huaccana/Informe/Informes de Aprobacion IOARR HUACCANA.docx
@@ -1,6 +1,6 @@
 
 <file path=word/document.xml><?xml version="1.0" encoding="utf-8"?>
-<w:document xmlns:wpc="http://schemas.microsoft.com/office/word/2010/wordprocessingCanvas" xmlns:cx="http://schemas.microsoft.com/office/drawing/2014/chartex" xmlns:cx1="http://schemas.microsoft.com/office/drawing/2015/9/8/chartex" xmlns:cx2="http://schemas.microsoft.com/office/drawing/2015/10/21/chartex" xmlns:cx3="http://schemas.microsoft.com/office/drawing/2016/5/9/chartex" xmlns:cx4="http://schemas.microsoft.com/office/drawing/2016/5/10/chartex" xmlns:cx5="http://schemas.microsoft.com/office/drawing/2016/5/11/chartex" xmlns:cx6="http://schemas.microsoft.com/office/drawing/2016/5/12/chartex" xmlns:cx7="http://schemas.microsoft.com/office/drawing/2016/5/13/chartex" xmlns:cx8="http://schemas.microsoft.com/office/drawing/2016/5/14/chartex" xmlns:mc="http://schemas.openxmlformats.org/markup-compatibility/2006" xmlns:aink="http://schemas.microsoft.com/office/drawing/2016/ink" xmlns:am3d="http://schemas.microsoft.com/office/drawing/2017/model3d" xmlns:o="urn:schemas-microsoft-com:office:office" xmlns:r="http://schemas.openxmlformats.org/officeDocument/2006/relationships" xmlns:m="http://schemas.openxmlformats.org/officeDocument/2006/math" xmlns:v="urn:schemas-microsoft-com:vml" xmlns:wp14="http://schemas.microsoft.com/office/word/2010/wordprocessingDrawing" xmlns:wp="http://schemas.openxmlformats.org/drawingml/2006/wordprocessingDrawing" xmlns:w10="urn:schemas-microsoft-com:office:word" xmlns:w="http://schemas.openxmlformats.org/wordprocessingml/2006/main" xmlns:w14="http://schemas.microsoft.com/office/word/2010/wordml" xmlns:w15="http://schemas.microsoft.com/office/word/2012/wordml" xmlns:w16cex="http://schemas.microsoft.com/office/word/2018/wordml/cex" xmlns:w16cid="http://schemas.microsoft.com/office/word/2016/wordml/cid" xmlns:w16="http://schemas.microsoft.com/office/word/2018/wordml" xmlns:w16se="http://schemas.microsoft.com/office/word/2015/wordml/symex" xmlns:wpg="http://schemas.microsoft.com/office/word/2010/wordprocessingGroup" xmlns:wpi="http://schemas.microsoft.com/office/word/2010/wordprocessingInk" xmlns:wne="http://schemas.microsoft.com/office/word/2006/wordml" xmlns:wps="http://schemas.microsoft.com/office/word/2010/wordprocessingShape" mc:Ignorable="w14 w15 w16se w16cid w16 w16cex wp14">
+<w:document xmlns:wpc="http://schemas.microsoft.com/office/word/2010/wordprocessingCanvas" xmlns:cx="http://schemas.microsoft.com/office/drawing/2014/chartex" xmlns:mc="http://schemas.openxmlformats.org/markup-compatibility/2006" xmlns:o="urn:schemas-microsoft-com:office:office" xmlns:r="http://schemas.openxmlformats.org/officeDocument/2006/relationships" xmlns:m="http://schemas.openxmlformats.org/officeDocument/2006/math" xmlns:v="urn:schemas-microsoft-com:vml" xmlns:wp14="http://schemas.microsoft.com/office/word/2010/wordprocessingDrawing" xmlns:wp="http://schemas.openxmlformats.org/drawingml/2006/wordprocessingDrawing" xmlns:w10="urn:schemas-microsoft-com:office:word" xmlns:w="http://schemas.openxmlformats.org/wordprocessingml/2006/main" xmlns:w14="http://schemas.microsoft.com/office/word/2010/wordml" xmlns:w15="http://schemas.microsoft.com/office/word/2012/wordml" xmlns:w16se="http://schemas.microsoft.com/office/word/2015/wordml/symex" xmlns:wpg="http://schemas.microsoft.com/office/word/2010/wordprocessingGroup" xmlns:wpi="http://schemas.microsoft.com/office/word/2010/wordprocessingInk" xmlns:wne="http://schemas.microsoft.com/office/word/2006/wordml" xmlns:wps="http://schemas.microsoft.com/office/word/2010/wordprocessingShape" mc:Ignorable="w14 w15 w16se wp14">
   <w:body>
     <w:p>
       <w:pPr>
@@ -337,7 +337,7 @@
           <w:sz w:val="20"/>
           <w:szCs w:val="20"/>
         </w:rPr>
-        <w:t>YEBER MEDINA COLLAVINO</w:t>
+        <w:t>MANUEL RAÚL LIVANO LUNA</w:t>
       </w:r>
     </w:p>
     <w:p>
@@ -787,7 +787,7 @@
           <w:szCs w:val="20"/>
           <w:lang w:val="es-PE" w:eastAsia="en-US"/>
         </w:rPr>
-        <w:t>24</w:t>
+        <w:t>28</w:t>
       </w:r>
       <w:r>
         <w:rPr>
@@ -1289,7 +1289,7 @@
     </w:p>
     <w:tbl>
       <w:tblPr>
-        <w:tblStyle w:val="Tablaconcuadrculaclara"/>
+        <w:tblStyle w:val="Cuadrculadetablaclara"/>
         <w:tblW w:w="0" w:type="auto"/>
         <w:tblInd w:w="1413" w:type="dxa"/>
         <w:tblLook w:val="04A0" w:firstRow="1" w:lastRow="0" w:firstColumn="1" w:lastColumn="0" w:noHBand="0" w:noVBand="1"/>
@@ -1388,6 +1388,7 @@
               </w:rPr>
               <w:t xml:space="preserve">icro red </w:t>
             </w:r>
+            <w:proofErr w:type="spellStart"/>
             <w:r>
               <w:rPr>
                 <w:rFonts w:asciiTheme="minorHAnsi" w:eastAsia="Arial Unicode MS" w:hAnsiTheme="minorHAnsi" w:cstheme="minorHAnsi"/>
@@ -1410,6 +1411,7 @@
               </w:rPr>
               <w:t>uaccana</w:t>
             </w:r>
+            <w:proofErr w:type="spellEnd"/>
           </w:p>
         </w:tc>
       </w:tr>
@@ -1464,6 +1466,7 @@
               </w:rPr>
               <w:t>H</w:t>
             </w:r>
+            <w:proofErr w:type="spellStart"/>
             <w:r>
               <w:rPr>
                 <w:rFonts w:asciiTheme="minorHAnsi" w:eastAsia="Arial Unicode MS" w:hAnsiTheme="minorHAnsi" w:cstheme="minorHAnsi"/>
@@ -1475,6 +1478,7 @@
               </w:rPr>
               <w:t>uaccana</w:t>
             </w:r>
+            <w:proofErr w:type="spellEnd"/>
           </w:p>
         </w:tc>
       </w:tr>
@@ -1519,6 +1523,7 @@
                 <w:szCs w:val="20"/>
               </w:rPr>
             </w:pPr>
+            <w:proofErr w:type="spellStart"/>
             <w:r>
               <w:rPr>
                 <w:rFonts w:asciiTheme="minorHAnsi" w:hAnsiTheme="minorHAnsi" w:cstheme="minorHAnsi"/>
@@ -1529,6 +1534,7 @@
               </w:rPr>
               <w:t>Huaccana</w:t>
             </w:r>
+            <w:proofErr w:type="spellEnd"/>
           </w:p>
         </w:tc>
       </w:tr>
@@ -1727,7 +1733,7 @@
     </w:p>
     <w:tbl>
       <w:tblPr>
-        <w:tblStyle w:val="Tablaconcuadrculaclara"/>
+        <w:tblStyle w:val="Cuadrculadetablaclara"/>
         <w:tblW w:w="6804" w:type="dxa"/>
         <w:tblInd w:w="1413" w:type="dxa"/>
         <w:tblLook w:val="04A0" w:firstRow="1" w:lastRow="0" w:firstColumn="1" w:lastColumn="0" w:noHBand="0" w:noVBand="1"/>
@@ -2945,17 +2951,31 @@
           <w:szCs w:val="20"/>
         </w:rPr>
       </w:pPr>
-      <w:r>
-        <w:rPr>
-          <w:rStyle w:val="nfasisintenso"/>
-          <w:rFonts w:asciiTheme="minorHAnsi" w:hAnsiTheme="minorHAnsi" w:cstheme="minorHAnsi"/>
-          <w:i w:val="0"/>
-          <w:iCs w:val="0"/>
-          <w:color w:val="000000"/>
-          <w:sz w:val="20"/>
-          <w:szCs w:val="20"/>
-        </w:rPr>
-        <w:t>Triaje diferenciado</w:t>
+      <w:proofErr w:type="spellStart"/>
+      <w:r>
+        <w:rPr>
+          <w:rStyle w:val="nfasisintenso"/>
+          <w:rFonts w:asciiTheme="minorHAnsi" w:hAnsiTheme="minorHAnsi" w:cstheme="minorHAnsi"/>
+          <w:i w:val="0"/>
+          <w:iCs w:val="0"/>
+          <w:color w:val="000000"/>
+          <w:sz w:val="20"/>
+          <w:szCs w:val="20"/>
+        </w:rPr>
+        <w:t>Triaje</w:t>
+      </w:r>
+      <w:proofErr w:type="spellEnd"/>
+      <w:r>
+        <w:rPr>
+          <w:rStyle w:val="nfasisintenso"/>
+          <w:rFonts w:asciiTheme="minorHAnsi" w:hAnsiTheme="minorHAnsi" w:cstheme="minorHAnsi"/>
+          <w:i w:val="0"/>
+          <w:iCs w:val="0"/>
+          <w:color w:val="000000"/>
+          <w:sz w:val="20"/>
+          <w:szCs w:val="20"/>
+        </w:rPr>
+        <w:t xml:space="preserve"> diferenciado</w:t>
       </w:r>
     </w:p>
     <w:p>
@@ -4013,10 +4033,7 @@
               </w:rPr>
             </w:pPr>
             <w:r>
-              <w:t>GASTOS DE</w:t>
-            </w:r>
-            <w:r>
-              <w:t xml:space="preserve"> LIQUIDACION</w:t>
+              <w:t>GASTOS DE LIQUIDACION</w:t>
             </w:r>
           </w:p>
         </w:tc>
@@ -4157,6 +4174,22 @@
     </w:p>
     <w:p>
       <w:pPr>
+        <w:jc w:val="both"/>
+        <w:rPr>
+          <w:rStyle w:val="nfasisintenso"/>
+          <w:rFonts w:asciiTheme="minorHAnsi" w:hAnsiTheme="minorHAnsi" w:cstheme="minorHAnsi"/>
+          <w:i w:val="0"/>
+          <w:iCs w:val="0"/>
+          <w:color w:val="000000"/>
+          <w:sz w:val="20"/>
+          <w:szCs w:val="20"/>
+        </w:rPr>
+      </w:pPr>
+      <w:bookmarkStart w:id="2" w:name="_GoBack"/>
+      <w:bookmarkEnd w:id="2"/>
+    </w:p>
+    <w:p>
+      <w:pPr>
         <w:pStyle w:val="Prrafodelista"/>
         <w:numPr>
           <w:ilvl w:val="0"/>
@@ -4187,6 +4220,7 @@
           <w:sz w:val="20"/>
           <w:szCs w:val="20"/>
         </w:rPr>
+        <w:lastRenderedPageBreak/>
         <w:t>Modalidad y Plazo de Ejecución.</w:t>
       </w:r>
     </w:p>
@@ -4516,17 +4550,31 @@
           <w:szCs w:val="20"/>
         </w:rPr>
       </w:pPr>
-      <w:r>
-        <w:rPr>
-          <w:rStyle w:val="nfasisintenso"/>
-          <w:rFonts w:asciiTheme="minorHAnsi" w:hAnsiTheme="minorHAnsi" w:cstheme="minorHAnsi"/>
-          <w:i w:val="0"/>
-          <w:iCs w:val="0"/>
-          <w:color w:val="000000"/>
-          <w:sz w:val="20"/>
-          <w:szCs w:val="20"/>
-        </w:rPr>
-        <w:t>Metrados.</w:t>
+      <w:proofErr w:type="spellStart"/>
+      <w:r>
+        <w:rPr>
+          <w:rStyle w:val="nfasisintenso"/>
+          <w:rFonts w:asciiTheme="minorHAnsi" w:hAnsiTheme="minorHAnsi" w:cstheme="minorHAnsi"/>
+          <w:i w:val="0"/>
+          <w:iCs w:val="0"/>
+          <w:color w:val="000000"/>
+          <w:sz w:val="20"/>
+          <w:szCs w:val="20"/>
+        </w:rPr>
+        <w:t>Metrados</w:t>
+      </w:r>
+      <w:proofErr w:type="spellEnd"/>
+      <w:r>
+        <w:rPr>
+          <w:rStyle w:val="nfasisintenso"/>
+          <w:rFonts w:asciiTheme="minorHAnsi" w:hAnsiTheme="minorHAnsi" w:cstheme="minorHAnsi"/>
+          <w:i w:val="0"/>
+          <w:iCs w:val="0"/>
+          <w:color w:val="000000"/>
+          <w:sz w:val="20"/>
+          <w:szCs w:val="20"/>
+        </w:rPr>
+        <w:t>.</w:t>
       </w:r>
     </w:p>
     <w:p>
@@ -5691,6 +5739,7 @@
                 <w:lang w:eastAsia="es-PE"/>
               </w:rPr>
             </w:pPr>
+            <w:proofErr w:type="spellStart"/>
             <w:r>
               <w:rPr>
                 <w:rStyle w:val="nfasisintenso"/>
@@ -5703,6 +5752,7 @@
               </w:rPr>
               <w:t>Metrados</w:t>
             </w:r>
+            <w:proofErr w:type="spellEnd"/>
           </w:p>
         </w:tc>
         <w:tc>
@@ -6451,6 +6501,21 @@
     </w:p>
     <w:p>
       <w:pPr>
+        <w:pStyle w:val="Prrafodelista"/>
+        <w:ind w:left="360"/>
+        <w:rPr>
+          <w:rStyle w:val="nfasisintenso"/>
+          <w:rFonts w:asciiTheme="minorHAnsi" w:hAnsiTheme="minorHAnsi" w:cstheme="minorHAnsi"/>
+          <w:i w:val="0"/>
+          <w:iCs w:val="0"/>
+          <w:color w:val="000000"/>
+          <w:sz w:val="20"/>
+          <w:szCs w:val="20"/>
+        </w:rPr>
+      </w:pPr>
+    </w:p>
+    <w:p>
+      <w:pPr>
         <w:rPr>
           <w:rStyle w:val="nfasisintenso"/>
           <w:rFonts w:asciiTheme="minorHAnsi" w:hAnsiTheme="minorHAnsi" w:cstheme="minorHAnsi"/>
@@ -7260,7 +7325,7 @@
 </file>
 
 <file path=word/endnotes.xml><?xml version="1.0" encoding="utf-8"?>
-<w:endnotes xmlns:wpc="http://schemas.microsoft.com/office/word/2010/wordprocessingCanvas" xmlns:cx="http://schemas.microsoft.com/office/drawing/2014/chartex" xmlns:cx1="http://schemas.microsoft.com/office/drawing/2015/9/8/chartex" xmlns:cx2="http://schemas.microsoft.com/office/drawing/2015/10/21/chartex" xmlns:cx3="http://schemas.microsoft.com/office/drawing/2016/5/9/chartex" xmlns:cx4="http://schemas.microsoft.com/office/drawing/2016/5/10/chartex" xmlns:cx5="http://schemas.microsoft.com/office/drawing/2016/5/11/chartex" xmlns:cx6="http://schemas.microsoft.com/office/drawing/2016/5/12/chartex" xmlns:cx7="http://schemas.microsoft.com/office/drawing/2016/5/13/chartex" xmlns:cx8="http://schemas.microsoft.com/office/drawing/2016/5/14/chartex" xmlns:mc="http://schemas.openxmlformats.org/markup-compatibility/2006" xmlns:aink="http://schemas.microsoft.com/office/drawing/2016/ink" xmlns:am3d="http://schemas.microsoft.com/office/drawing/2017/model3d" xmlns:o="urn:schemas-microsoft-com:office:office" xmlns:r="http://schemas.openxmlformats.org/officeDocument/2006/relationships" xmlns:m="http://schemas.openxmlformats.org/officeDocument/2006/math" xmlns:v="urn:schemas-microsoft-com:vml" xmlns:wp14="http://schemas.microsoft.com/office/word/2010/wordprocessingDrawing" xmlns:wp="http://schemas.openxmlformats.org/drawingml/2006/wordprocessingDrawing" xmlns:w10="urn:schemas-microsoft-com:office:word" xmlns:w="http://schemas.openxmlformats.org/wordprocessingml/2006/main" xmlns:w14="http://schemas.microsoft.com/office/word/2010/wordml" xmlns:w15="http://schemas.microsoft.com/office/word/2012/wordml" xmlns:w16cex="http://schemas.microsoft.com/office/word/2018/wordml/cex" xmlns:w16cid="http://schemas.microsoft.com/office/word/2016/wordml/cid" xmlns:w16="http://schemas.microsoft.com/office/word/2018/wordml" xmlns:w16se="http://schemas.microsoft.com/office/word/2015/wordml/symex" xmlns:wpg="http://schemas.microsoft.com/office/word/2010/wordprocessingGroup" xmlns:wpi="http://schemas.microsoft.com/office/word/2010/wordprocessingInk" xmlns:wne="http://schemas.microsoft.com/office/word/2006/wordml" xmlns:wps="http://schemas.microsoft.com/office/word/2010/wordprocessingShape" mc:Ignorable="w14 w15 w16se w16cid w16 w16cex wp14">
+<w:endnotes xmlns:wpc="http://schemas.microsoft.com/office/word/2010/wordprocessingCanvas" xmlns:cx="http://schemas.microsoft.com/office/drawing/2014/chartex" xmlns:mc="http://schemas.openxmlformats.org/markup-compatibility/2006" xmlns:o="urn:schemas-microsoft-com:office:office" xmlns:r="http://schemas.openxmlformats.org/officeDocument/2006/relationships" xmlns:m="http://schemas.openxmlformats.org/officeDocument/2006/math" xmlns:v="urn:schemas-microsoft-com:vml" xmlns:wp14="http://schemas.microsoft.com/office/word/2010/wordprocessingDrawing" xmlns:wp="http://schemas.openxmlformats.org/drawingml/2006/wordprocessingDrawing" xmlns:w10="urn:schemas-microsoft-com:office:word" xmlns:w="http://schemas.openxmlformats.org/wordprocessingml/2006/main" xmlns:w14="http://schemas.microsoft.com/office/word/2010/wordml" xmlns:w15="http://schemas.microsoft.com/office/word/2012/wordml" xmlns:w16se="http://schemas.microsoft.com/office/word/2015/wordml/symex" xmlns:wpg="http://schemas.microsoft.com/office/word/2010/wordprocessingGroup" xmlns:wpi="http://schemas.microsoft.com/office/word/2010/wordprocessingInk" xmlns:wne="http://schemas.microsoft.com/office/word/2006/wordml" xmlns:wps="http://schemas.microsoft.com/office/word/2010/wordprocessingShape" mc:Ignorable="w14 w15 w16se wp14">
   <w:endnote w:type="separator" w:id="-1">
     <w:p>
       <w:r>
@@ -7279,7 +7344,7 @@
 </file>
 
 <file path=word/footer1.xml><?xml version="1.0" encoding="utf-8"?>
-<w:ftr xmlns:wpc="http://schemas.microsoft.com/office/word/2010/wordprocessingCanvas" xmlns:cx="http://schemas.microsoft.com/office/drawing/2014/chartex" xmlns:cx1="http://schemas.microsoft.com/office/drawing/2015/9/8/chartex" xmlns:cx2="http://schemas.microsoft.com/office/drawing/2015/10/21/chartex" xmlns:cx3="http://schemas.microsoft.com/office/drawing/2016/5/9/chartex" xmlns:cx4="http://schemas.microsoft.com/office/drawing/2016/5/10/chartex" xmlns:cx5="http://schemas.microsoft.com/office/drawing/2016/5/11/chartex" xmlns:cx6="http://schemas.microsoft.com/office/drawing/2016/5/12/chartex" xmlns:cx7="http://schemas.microsoft.com/office/drawing/2016/5/13/chartex" xmlns:cx8="http://schemas.microsoft.com/office/drawing/2016/5/14/chartex" xmlns:mc="http://schemas.openxmlformats.org/markup-compatibility/2006" xmlns:aink="http://schemas.microsoft.com/office/drawing/2016/ink" xmlns:am3d="http://schemas.microsoft.com/office/drawing/2017/model3d" xmlns:o="urn:schemas-microsoft-com:office:office" xmlns:r="http://schemas.openxmlformats.org/officeDocument/2006/relationships" xmlns:m="http://schemas.openxmlformats.org/officeDocument/2006/math" xmlns:v="urn:schemas-microsoft-com:vml" xmlns:wp14="http://schemas.microsoft.com/office/word/2010/wordprocessingDrawing" xmlns:wp="http://schemas.openxmlformats.org/drawingml/2006/wordprocessingDrawing" xmlns:w10="urn:schemas-microsoft-com:office:word" xmlns:w="http://schemas.openxmlformats.org/wordprocessingml/2006/main" xmlns:w14="http://schemas.microsoft.com/office/word/2010/wordml" xmlns:w15="http://schemas.microsoft.com/office/word/2012/wordml" xmlns:w16cex="http://schemas.microsoft.com/office/word/2018/wordml/cex" xmlns:w16cid="http://schemas.microsoft.com/office/word/2016/wordml/cid" xmlns:w16="http://schemas.microsoft.com/office/word/2018/wordml" xmlns:w16se="http://schemas.microsoft.com/office/word/2015/wordml/symex" xmlns:wpg="http://schemas.microsoft.com/office/word/2010/wordprocessingGroup" xmlns:wpi="http://schemas.microsoft.com/office/word/2010/wordprocessingInk" xmlns:wne="http://schemas.microsoft.com/office/word/2006/wordml" xmlns:wps="http://schemas.microsoft.com/office/word/2010/wordprocessingShape" mc:Ignorable="w14 w15 w16se w16cid w16 w16cex wp14">
+<w:ftr xmlns:wpc="http://schemas.microsoft.com/office/word/2010/wordprocessingCanvas" xmlns:cx="http://schemas.microsoft.com/office/drawing/2014/chartex" xmlns:mc="http://schemas.openxmlformats.org/markup-compatibility/2006" xmlns:o="urn:schemas-microsoft-com:office:office" xmlns:r="http://schemas.openxmlformats.org/officeDocument/2006/relationships" xmlns:m="http://schemas.openxmlformats.org/officeDocument/2006/math" xmlns:v="urn:schemas-microsoft-com:vml" xmlns:wp14="http://schemas.microsoft.com/office/word/2010/wordprocessingDrawing" xmlns:wp="http://schemas.openxmlformats.org/drawingml/2006/wordprocessingDrawing" xmlns:w10="urn:schemas-microsoft-com:office:word" xmlns:w="http://schemas.openxmlformats.org/wordprocessingml/2006/main" xmlns:w14="http://schemas.microsoft.com/office/word/2010/wordml" xmlns:w15="http://schemas.microsoft.com/office/word/2012/wordml" xmlns:w16se="http://schemas.microsoft.com/office/word/2015/wordml/symex" xmlns:wpg="http://schemas.microsoft.com/office/word/2010/wordprocessingGroup" xmlns:wpi="http://schemas.microsoft.com/office/word/2010/wordprocessingInk" xmlns:wne="http://schemas.microsoft.com/office/word/2006/wordml" xmlns:wps="http://schemas.microsoft.com/office/word/2010/wordprocessingShape" mc:Ignorable="w14 w15 w16se wp14">
   <w:p>
     <w:pPr>
       <w:pStyle w:val="Sinespaciado"/>
@@ -7460,7 +7525,7 @@
 </file>
 
 <file path=word/footnotes.xml><?xml version="1.0" encoding="utf-8"?>
-<w:footnotes xmlns:wpc="http://schemas.microsoft.com/office/word/2010/wordprocessingCanvas" xmlns:cx="http://schemas.microsoft.com/office/drawing/2014/chartex" xmlns:cx1="http://schemas.microsoft.com/office/drawing/2015/9/8/chartex" xmlns:cx2="http://schemas.microsoft.com/office/drawing/2015/10/21/chartex" xmlns:cx3="http://schemas.microsoft.com/office/drawing/2016/5/9/chartex" xmlns:cx4="http://schemas.microsoft.com/office/drawing/2016/5/10/chartex" xmlns:cx5="http://schemas.microsoft.com/office/drawing/2016/5/11/chartex" xmlns:cx6="http://schemas.microsoft.com/office/drawing/2016/5/12/chartex" xmlns:cx7="http://schemas.microsoft.com/office/drawing/2016/5/13/chartex" xmlns:cx8="http://schemas.microsoft.com/office/drawing/2016/5/14/chartex" xmlns:mc="http://schemas.openxmlformats.org/markup-compatibility/2006" xmlns:aink="http://schemas.microsoft.com/office/drawing/2016/ink" xmlns:am3d="http://schemas.microsoft.com/office/drawing/2017/model3d" xmlns:o="urn:schemas-microsoft-com:office:office" xmlns:r="http://schemas.openxmlformats.org/officeDocument/2006/relationships" xmlns:m="http://schemas.openxmlformats.org/officeDocument/2006/math" xmlns:v="urn:schemas-microsoft-com:vml" xmlns:wp14="http://schemas.microsoft.com/office/word/2010/wordprocessingDrawing" xmlns:wp="http://schemas.openxmlformats.org/drawingml/2006/wordprocessingDrawing" xmlns:w10="urn:schemas-microsoft-com:office:word" xmlns:w="http://schemas.openxmlformats.org/wordprocessingml/2006/main" xmlns:w14="http://schemas.microsoft.com/office/word/2010/wordml" xmlns:w15="http://schemas.microsoft.com/office/word/2012/wordml" xmlns:w16cex="http://schemas.microsoft.com/office/word/2018/wordml/cex" xmlns:w16cid="http://schemas.microsoft.com/office/word/2016/wordml/cid" xmlns:w16="http://schemas.microsoft.com/office/word/2018/wordml" xmlns:w16se="http://schemas.microsoft.com/office/word/2015/wordml/symex" xmlns:wpg="http://schemas.microsoft.com/office/word/2010/wordprocessingGroup" xmlns:wpi="http://schemas.microsoft.com/office/word/2010/wordprocessingInk" xmlns:wne="http://schemas.microsoft.com/office/word/2006/wordml" xmlns:wps="http://schemas.microsoft.com/office/word/2010/wordprocessingShape" mc:Ignorable="w14 w15 w16se w16cid w16 w16cex wp14">
+<w:footnotes xmlns:wpc="http://schemas.microsoft.com/office/word/2010/wordprocessingCanvas" xmlns:cx="http://schemas.microsoft.com/office/drawing/2014/chartex" xmlns:mc="http://schemas.openxmlformats.org/markup-compatibility/2006" xmlns:o="urn:schemas-microsoft-com:office:office" xmlns:r="http://schemas.openxmlformats.org/officeDocument/2006/relationships" xmlns:m="http://schemas.openxmlformats.org/officeDocument/2006/math" xmlns:v="urn:schemas-microsoft-com:vml" xmlns:wp14="http://schemas.microsoft.com/office/word/2010/wordprocessingDrawing" xmlns:wp="http://schemas.openxmlformats.org/drawingml/2006/wordprocessingDrawing" xmlns:w10="urn:schemas-microsoft-com:office:word" xmlns:w="http://schemas.openxmlformats.org/wordprocessingml/2006/main" xmlns:w14="http://schemas.microsoft.com/office/word/2010/wordml" xmlns:w15="http://schemas.microsoft.com/office/word/2012/wordml" xmlns:w16se="http://schemas.microsoft.com/office/word/2015/wordml/symex" xmlns:wpg="http://schemas.microsoft.com/office/word/2010/wordprocessingGroup" xmlns:wpi="http://schemas.microsoft.com/office/word/2010/wordprocessingInk" xmlns:wne="http://schemas.microsoft.com/office/word/2006/wordml" xmlns:wps="http://schemas.microsoft.com/office/word/2010/wordprocessingShape" mc:Ignorable="w14 w15 w16se wp14">
   <w:footnote w:type="separator" w:id="-1">
     <w:p>
       <w:r>
@@ -7479,7 +7544,7 @@
 </file>
 
 <file path=word/header1.xml><?xml version="1.0" encoding="utf-8"?>
-<w:hdr xmlns:wpc="http://schemas.microsoft.com/office/word/2010/wordprocessingCanvas" xmlns:cx="http://schemas.microsoft.com/office/drawing/2014/chartex" xmlns:cx1="http://schemas.microsoft.com/office/drawing/2015/9/8/chartex" xmlns:cx2="http://schemas.microsoft.com/office/drawing/2015/10/21/chartex" xmlns:cx3="http://schemas.microsoft.com/office/drawing/2016/5/9/chartex" xmlns:cx4="http://schemas.microsoft.com/office/drawing/2016/5/10/chartex" xmlns:cx5="http://schemas.microsoft.com/office/drawing/2016/5/11/chartex" xmlns:cx6="http://schemas.microsoft.com/office/drawing/2016/5/12/chartex" xmlns:cx7="http://schemas.microsoft.com/office/drawing/2016/5/13/chartex" xmlns:cx8="http://schemas.microsoft.com/office/drawing/2016/5/14/chartex" xmlns:mc="http://schemas.openxmlformats.org/markup-compatibility/2006" xmlns:aink="http://schemas.microsoft.com/office/drawing/2016/ink" xmlns:am3d="http://schemas.microsoft.com/office/drawing/2017/model3d" xmlns:o="urn:schemas-microsoft-com:office:office" xmlns:r="http://schemas.openxmlformats.org/officeDocument/2006/relationships" xmlns:m="http://schemas.openxmlformats.org/officeDocument/2006/math" xmlns:v="urn:schemas-microsoft-com:vml" xmlns:wp14="http://schemas.microsoft.com/office/word/2010/wordprocessingDrawing" xmlns:wp="http://schemas.openxmlformats.org/drawingml/2006/wordprocessingDrawing" xmlns:w10="urn:schemas-microsoft-com:office:word" xmlns:w="http://schemas.openxmlformats.org/wordprocessingml/2006/main" xmlns:w14="http://schemas.microsoft.com/office/word/2010/wordml" xmlns:w15="http://schemas.microsoft.com/office/word/2012/wordml" xmlns:w16cex="http://schemas.microsoft.com/office/word/2018/wordml/cex" xmlns:w16cid="http://schemas.microsoft.com/office/word/2016/wordml/cid" xmlns:w16="http://schemas.microsoft.com/office/word/2018/wordml" xmlns:w16se="http://schemas.microsoft.com/office/word/2015/wordml/symex" xmlns:wpg="http://schemas.microsoft.com/office/word/2010/wordprocessingGroup" xmlns:wpi="http://schemas.microsoft.com/office/word/2010/wordprocessingInk" xmlns:wne="http://schemas.microsoft.com/office/word/2006/wordml" xmlns:wps="http://schemas.microsoft.com/office/word/2010/wordprocessingShape" mc:Ignorable="w14 w15 w16se w16cid w16 w16cex wp14">
+<w:hdr xmlns:wpc="http://schemas.microsoft.com/office/word/2010/wordprocessingCanvas" xmlns:cx="http://schemas.microsoft.com/office/drawing/2014/chartex" xmlns:mc="http://schemas.openxmlformats.org/markup-compatibility/2006" xmlns:o="urn:schemas-microsoft-com:office:office" xmlns:r="http://schemas.openxmlformats.org/officeDocument/2006/relationships" xmlns:m="http://schemas.openxmlformats.org/officeDocument/2006/math" xmlns:v="urn:schemas-microsoft-com:vml" xmlns:wp14="http://schemas.microsoft.com/office/word/2010/wordprocessingDrawing" xmlns:wp="http://schemas.openxmlformats.org/drawingml/2006/wordprocessingDrawing" xmlns:w10="urn:schemas-microsoft-com:office:word" xmlns:w="http://schemas.openxmlformats.org/wordprocessingml/2006/main" xmlns:w14="http://schemas.microsoft.com/office/word/2010/wordml" xmlns:w15="http://schemas.microsoft.com/office/word/2012/wordml" xmlns:w16se="http://schemas.microsoft.com/office/word/2015/wordml/symex" xmlns:wpg="http://schemas.microsoft.com/office/word/2010/wordprocessingGroup" xmlns:wpi="http://schemas.microsoft.com/office/word/2010/wordprocessingInk" xmlns:wne="http://schemas.microsoft.com/office/word/2006/wordml" xmlns:wps="http://schemas.microsoft.com/office/word/2010/wordprocessingShape" mc:Ignorable="w14 w15 w16se wp14">
   <w:p>
     <w:pPr>
       <w:pStyle w:val="Encabezado"/>
@@ -7823,7 +7888,7 @@
             </wp:anchor>
           </w:drawing>
         </mc:Choice>
-        <mc:Fallback>
+        <mc:Fallback xmlns:cx1="http://schemas.microsoft.com/office/drawing/2015/9/8/chartex" xmlns:cx2="http://schemas.microsoft.com/office/drawing/2015/10/21/chartex" xmlns:cx3="http://schemas.microsoft.com/office/drawing/2016/5/9/chartex" xmlns:cx4="http://schemas.microsoft.com/office/drawing/2016/5/10/chartex" xmlns:cx5="http://schemas.microsoft.com/office/drawing/2016/5/11/chartex" xmlns:cx6="http://schemas.microsoft.com/office/drawing/2016/5/12/chartex" xmlns:cx7="http://schemas.microsoft.com/office/drawing/2016/5/13/chartex" xmlns:cx8="http://schemas.microsoft.com/office/drawing/2016/5/14/chartex" xmlns:aink="http://schemas.microsoft.com/office/drawing/2016/ink" xmlns:am3d="http://schemas.microsoft.com/office/drawing/2017/model3d" xmlns:w16cex="http://schemas.microsoft.com/office/word/2018/wordml/cex" xmlns:w16cid="http://schemas.microsoft.com/office/word/2016/wordml/cid" xmlns:w16="http://schemas.microsoft.com/office/word/2018/wordml">
           <w:pict>
             <v:shapetype w14:anchorId="6E11D4AE" id="_x0000_t202" coordsize="21600,21600" o:spt="202" path="m,l,21600r21600,l21600,xe">
               <v:stroke joinstyle="miter"/>
@@ -8064,7 +8129,7 @@
             </wp:anchor>
           </w:drawing>
         </mc:Choice>
-        <mc:Fallback>
+        <mc:Fallback xmlns:cx1="http://schemas.microsoft.com/office/drawing/2015/9/8/chartex" xmlns:cx2="http://schemas.microsoft.com/office/drawing/2015/10/21/chartex" xmlns:cx3="http://schemas.microsoft.com/office/drawing/2016/5/9/chartex" xmlns:cx4="http://schemas.microsoft.com/office/drawing/2016/5/10/chartex" xmlns:cx5="http://schemas.microsoft.com/office/drawing/2016/5/11/chartex" xmlns:cx6="http://schemas.microsoft.com/office/drawing/2016/5/12/chartex" xmlns:cx7="http://schemas.microsoft.com/office/drawing/2016/5/13/chartex" xmlns:cx8="http://schemas.microsoft.com/office/drawing/2016/5/14/chartex" xmlns:aink="http://schemas.microsoft.com/office/drawing/2016/ink" xmlns:am3d="http://schemas.microsoft.com/office/drawing/2017/model3d" xmlns:w16cex="http://schemas.microsoft.com/office/word/2018/wordml/cex" xmlns:w16cid="http://schemas.microsoft.com/office/word/2016/wordml/cid" xmlns:w16="http://schemas.microsoft.com/office/word/2018/wordml">
           <w:pict>
             <v:line w14:anchorId="2D3D078F" id="Conector recto 9" o:spid="_x0000_s1026" style="position:absolute;z-index:251673600;visibility:visible;mso-wrap-style:square;mso-wrap-distance-left:9pt;mso-wrap-distance-top:0;mso-wrap-distance-right:9pt;mso-wrap-distance-bottom:0;mso-position-horizontal:left;mso-position-horizontal-relative:margin;mso-position-vertical:absolute;mso-position-vertical-relative:text" from="0,37.45pt" to="436.35pt,37.45pt" o:gfxdata="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" strokecolor="windowText" strokeweight=".5pt">
               <v:stroke joinstyle="miter"/>
@@ -8089,7 +8154,7 @@
 </file>
 
 <file path=word/numbering.xml><?xml version="1.0" encoding="utf-8"?>
-<w:numbering xmlns:wpc="http://schemas.microsoft.com/office/word/2010/wordprocessingCanvas" xmlns:cx="http://schemas.microsoft.com/office/drawing/2014/chartex" xmlns:cx1="http://schemas.microsoft.com/office/drawing/2015/9/8/chartex" xmlns:cx2="http://schemas.microsoft.com/office/drawing/2015/10/21/chartex" xmlns:cx3="http://schemas.microsoft.com/office/drawing/2016/5/9/chartex" xmlns:cx4="http://schemas.microsoft.com/office/drawing/2016/5/10/chartex" xmlns:cx5="http://schemas.microsoft.com/office/drawing/2016/5/11/chartex" xmlns:cx6="http://schemas.microsoft.com/office/drawing/2016/5/12/chartex" xmlns:cx7="http://schemas.microsoft.com/office/drawing/2016/5/13/chartex" xmlns:cx8="http://schemas.microsoft.com/office/drawing/2016/5/14/chartex" xmlns:mc="http://schemas.openxmlformats.org/markup-compatibility/2006" xmlns:aink="http://schemas.microsoft.com/office/drawing/2016/ink" xmlns:am3d="http://schemas.microsoft.com/office/drawing/2017/model3d" xmlns:o="urn:schemas-microsoft-com:office:office" xmlns:r="http://schemas.openxmlformats.org/officeDocument/2006/relationships" xmlns:m="http://schemas.openxmlformats.org/officeDocument/2006/math" xmlns:v="urn:schemas-microsoft-com:vml" xmlns:wp14="http://schemas.microsoft.com/office/word/2010/wordprocessingDrawing" xmlns:wp="http://schemas.openxmlformats.org/drawingml/2006/wordprocessingDrawing" xmlns:w10="urn:schemas-microsoft-com:office:word" xmlns:w="http://schemas.openxmlformats.org/wordprocessingml/2006/main" xmlns:w14="http://schemas.microsoft.com/office/word/2010/wordml" xmlns:w15="http://schemas.microsoft.com/office/word/2012/wordml" xmlns:w16cex="http://schemas.microsoft.com/office/word/2018/wordml/cex" xmlns:w16cid="http://schemas.microsoft.com/office/word/2016/wordml/cid" xmlns:w16="http://schemas.microsoft.com/office/word/2018/wordml" xmlns:w16se="http://schemas.microsoft.com/office/word/2015/wordml/symex" xmlns:wpg="http://schemas.microsoft.com/office/word/2010/wordprocessingGroup" xmlns:wpi="http://schemas.microsoft.com/office/word/2010/wordprocessingInk" xmlns:wne="http://schemas.microsoft.com/office/word/2006/wordml" xmlns:wps="http://schemas.microsoft.com/office/word/2010/wordprocessingShape" mc:Ignorable="w14 w15 w16se w16cid w16 w16cex wp14">
+<w:numbering xmlns:wpc="http://schemas.microsoft.com/office/word/2010/wordprocessingCanvas" xmlns:cx="http://schemas.microsoft.com/office/drawing/2014/chartex" xmlns:mc="http://schemas.openxmlformats.org/markup-compatibility/2006" xmlns:o="urn:schemas-microsoft-com:office:office" xmlns:r="http://schemas.openxmlformats.org/officeDocument/2006/relationships" xmlns:m="http://schemas.openxmlformats.org/officeDocument/2006/math" xmlns:v="urn:schemas-microsoft-com:vml" xmlns:wp14="http://schemas.microsoft.com/office/word/2010/wordprocessingDrawing" xmlns:wp="http://schemas.openxmlformats.org/drawingml/2006/wordprocessingDrawing" xmlns:w10="urn:schemas-microsoft-com:office:word" xmlns:w="http://schemas.openxmlformats.org/wordprocessingml/2006/main" xmlns:w14="http://schemas.microsoft.com/office/word/2010/wordml" xmlns:w15="http://schemas.microsoft.com/office/word/2012/wordml" xmlns:w16se="http://schemas.microsoft.com/office/word/2015/wordml/symex" xmlns:wpg="http://schemas.microsoft.com/office/word/2010/wordprocessingGroup" xmlns:wpi="http://schemas.microsoft.com/office/word/2010/wordprocessingInk" xmlns:wne="http://schemas.microsoft.com/office/word/2006/wordml" xmlns:wps="http://schemas.microsoft.com/office/word/2010/wordprocessingShape" mc:Ignorable="w14 w15 w16se wp14">
   <w:abstractNum w:abstractNumId="0" w15:restartNumberingAfterBreak="0">
     <w:nsid w:val="01D50534"/>
     <w:multiLevelType w:val="hybridMultilevel"/>
@@ -12198,7 +12263,7 @@
 </file>
 
 <file path=word/styles.xml><?xml version="1.0" encoding="utf-8"?>
-<w:styles xmlns:mc="http://schemas.openxmlformats.org/markup-compatibility/2006" xmlns:r="http://schemas.openxmlformats.org/officeDocument/2006/relationships" xmlns:w="http://schemas.openxmlformats.org/wordprocessingml/2006/main" xmlns:w14="http://schemas.microsoft.com/office/word/2010/wordml" xmlns:w15="http://schemas.microsoft.com/office/word/2012/wordml" xmlns:w16cex="http://schemas.microsoft.com/office/word/2018/wordml/cex" xmlns:w16cid="http://schemas.microsoft.com/office/word/2016/wordml/cid" xmlns:w16="http://schemas.microsoft.com/office/word/2018/wordml" xmlns:w16se="http://schemas.microsoft.com/office/word/2015/wordml/symex" mc:Ignorable="w14 w15 w16se w16cid w16 w16cex">
+<w:styles xmlns:mc="http://schemas.openxmlformats.org/markup-compatibility/2006" xmlns:r="http://schemas.openxmlformats.org/officeDocument/2006/relationships" xmlns:w="http://schemas.openxmlformats.org/wordprocessingml/2006/main" xmlns:w14="http://schemas.microsoft.com/office/word/2010/wordml" xmlns:w15="http://schemas.microsoft.com/office/word/2012/wordml" xmlns:w16se="http://schemas.microsoft.com/office/word/2015/wordml/symex" mc:Ignorable="w14 w15 w16se">
   <w:docDefaults>
     <w:rPrDefault>
       <w:rPr>
@@ -12214,7 +12279,7 @@
       </w:pPr>
     </w:pPrDefault>
   </w:docDefaults>
-  <w:latentStyles w:defLockedState="0" w:defUIPriority="99" w:defSemiHidden="0" w:defUnhideWhenUsed="0" w:defQFormat="0" w:count="376">
+  <w:latentStyles w:defLockedState="0" w:defUIPriority="99" w:defSemiHidden="0" w:defUnhideWhenUsed="0" w:defQFormat="0" w:count="371">
     <w:lsdException w:name="Normal" w:uiPriority="0" w:qFormat="1"/>
     <w:lsdException w:name="heading 1" w:uiPriority="9" w:qFormat="1"/>
     <w:lsdException w:name="heading 2" w:semiHidden="1" w:uiPriority="9" w:unhideWhenUsed="1" w:qFormat="1"/>
@@ -12586,11 +12651,6 @@
     <w:lsdException w:name="List Table 5 Dark Accent 6" w:uiPriority="50"/>
     <w:lsdException w:name="List Table 6 Colorful Accent 6" w:uiPriority="51"/>
     <w:lsdException w:name="List Table 7 Colorful Accent 6" w:uiPriority="52"/>
-    <w:lsdException w:name="Mention" w:semiHidden="1" w:unhideWhenUsed="1"/>
-    <w:lsdException w:name="Smart Hyperlink" w:semiHidden="1" w:unhideWhenUsed="1"/>
-    <w:lsdException w:name="Hashtag" w:semiHidden="1" w:unhideWhenUsed="1"/>
-    <w:lsdException w:name="Unresolved Mention" w:semiHidden="1" w:unhideWhenUsed="1"/>
-    <w:lsdException w:name="Smart Link" w:semiHidden="1" w:unhideWhenUsed="1"/>
   </w:latentStyles>
   <w:style w:type="paragraph" w:default="1" w:styleId="Normal">
     <w:name w:val="Normal"/>
@@ -12987,7 +13047,7 @@
       </w:tblBorders>
     </w:tblPr>
   </w:style>
-  <w:style w:type="table" w:styleId="Tablaconcuadrculaclara">
+  <w:style w:type="table" w:styleId="Cuadrculadetablaclara">
     <w:name w:val="Grid Table Light"/>
     <w:basedOn w:val="Tablanormal"/>
     <w:uiPriority w:val="40"/>
@@ -13275,7 +13335,7 @@
 </file>
 
 <file path=customXml/itemProps1.xml><?xml version="1.0" encoding="utf-8"?>
-<ds:datastoreItem xmlns:ds="http://schemas.openxmlformats.org/officeDocument/2006/customXml" ds:itemID="{C9427927-16C1-4DC6-B96F-342260B5F9CE}">
+<ds:datastoreItem xmlns:ds="http://schemas.openxmlformats.org/officeDocument/2006/customXml" ds:itemID="{A62B82AF-8580-41A7-8251-F530CFDE045D}">
   <ds:schemaRefs>
     <ds:schemaRef ds:uri="http://schemas.openxmlformats.org/officeDocument/2006/bibliography"/>
   </ds:schemaRefs>

</xml_diff>